<commit_message>
Update 4:26 PM 20150604
</commit_message>
<xml_diff>
--- a/Middleware methods.docx
+++ b/Middleware methods.docx
@@ -2950,6 +2950,8 @@
           <w:lang w:val="en"/>
         </w:rPr>
       </w:pPr>
+      <w:bookmarkStart w:id="0" w:name="_GoBack"/>
+      <w:bookmarkEnd w:id="0"/>
     </w:p>
     <w:p>
       <w:pPr>
@@ -3198,6 +3200,69 @@
           <w:lang w:val="en"/>
         </w:rPr>
       </w:pPr>
+      <w:proofErr w:type="spellStart"/>
+      <w:proofErr w:type="gramStart"/>
+      <w:r>
+        <w:rPr>
+          <w:rFonts w:cs="Helvetica"/>
+          <w:color w:val="000000"/>
+          <w:sz w:val="24"/>
+          <w:szCs w:val="24"/>
+          <w:shd w:val="clear" w:color="auto" w:fill="FFFFFF"/>
+          <w:lang w:val="en"/>
+        </w:rPr>
+        <w:t>int</w:t>
+      </w:r>
+      <w:proofErr w:type="spellEnd"/>
+      <w:proofErr w:type="gramEnd"/>
+      <w:r>
+        <w:rPr>
+          <w:rFonts w:cs="Helvetica"/>
+          <w:color w:val="000000"/>
+          <w:sz w:val="24"/>
+          <w:szCs w:val="24"/>
+          <w:shd w:val="clear" w:color="auto" w:fill="FFFFFF"/>
+          <w:lang w:val="en"/>
+        </w:rPr>
+        <w:t xml:space="preserve"> </w:t>
+      </w:r>
+      <w:proofErr w:type="spellStart"/>
+      <w:r>
+        <w:rPr>
+          <w:rFonts w:cs="Helvetica"/>
+          <w:color w:val="000000"/>
+          <w:sz w:val="24"/>
+          <w:szCs w:val="24"/>
+          <w:shd w:val="clear" w:color="auto" w:fill="FFFFFF"/>
+          <w:lang w:val="en"/>
+        </w:rPr>
+        <w:t>findHashTableValue</w:t>
+      </w:r>
+      <w:proofErr w:type="spellEnd"/>
+      <w:r>
+        <w:rPr>
+          <w:rFonts w:cs="Helvetica"/>
+          <w:color w:val="000000"/>
+          <w:sz w:val="24"/>
+          <w:szCs w:val="24"/>
+          <w:shd w:val="clear" w:color="auto" w:fill="FFFFFF"/>
+          <w:lang w:val="en"/>
+        </w:rPr>
+        <w:t>();</w:t>
+      </w:r>
+    </w:p>
+    <w:p>
+      <w:pPr>
+        <w:shd w:val="clear" w:color="auto" w:fill="FFFFFF"/>
+        <w:spacing w:after="150" w:line="300" w:lineRule="atLeast"/>
+        <w:rPr>
+          <w:rFonts w:eastAsia="Times New Roman" w:cs="Helvetica"/>
+          <w:color w:val="000000"/>
+          <w:sz w:val="24"/>
+          <w:szCs w:val="24"/>
+          <w:lang w:val="en"/>
+        </w:rPr>
+      </w:pPr>
       <w:r>
         <w:rPr>
           <w:rFonts w:eastAsia="Times New Roman" w:cs="Helvetica"/>
@@ -3381,20 +3446,16 @@
         <w:shd w:val="clear" w:color="auto" w:fill="FFFFFF"/>
         <w:spacing w:line="300" w:lineRule="atLeast"/>
         <w:rPr>
-          <w:rFonts w:ascii="Helvetica" w:hAnsi="Helvetica" w:cs="Helvetica"/>
-          <w:color w:val="000000"/>
-          <w:sz w:val="21"/>
-          <w:szCs w:val="21"/>
-          <w:lang w:val="en"/>
-        </w:rPr>
-      </w:pPr>
-      <w:proofErr w:type="spellStart"/>
-      <w:r>
-        <w:rPr>
-          <w:rFonts w:ascii="Helvetica" w:hAnsi="Helvetica" w:cs="Helvetica"/>
-          <w:color w:val="000000"/>
-          <w:sz w:val="21"/>
-          <w:szCs w:val="21"/>
+          <w:rFonts w:asciiTheme="minorHAnsi" w:hAnsiTheme="minorHAnsi" w:cs="Helvetica"/>
+          <w:color w:val="000000"/>
+          <w:lang w:val="en"/>
+        </w:rPr>
+      </w:pPr>
+      <w:proofErr w:type="spellStart"/>
+      <w:r>
+        <w:rPr>
+          <w:rFonts w:asciiTheme="minorHAnsi" w:hAnsiTheme="minorHAnsi" w:cs="Helvetica"/>
+          <w:color w:val="000000"/>
           <w:lang w:val="en"/>
         </w:rPr>
         <w:t>MidArrayList</w:t>
@@ -3402,10 +3463,8 @@
       <w:proofErr w:type="spellEnd"/>
       <w:r>
         <w:rPr>
-          <w:rFonts w:ascii="Helvetica" w:hAnsi="Helvetica" w:cs="Helvetica"/>
-          <w:color w:val="000000"/>
-          <w:sz w:val="21"/>
-          <w:szCs w:val="21"/>
+          <w:rFonts w:asciiTheme="minorHAnsi" w:hAnsiTheme="minorHAnsi" w:cs="Helvetica"/>
+          <w:color w:val="000000"/>
           <w:lang w:val="en"/>
         </w:rPr>
         <w:t xml:space="preserve"> methods:</w:t>
@@ -3532,6 +3591,7 @@
         <w:rPr>
           <w:rFonts w:asciiTheme="minorHAnsi" w:hAnsiTheme="minorHAnsi"/>
         </w:rPr>
+        <w:lastRenderedPageBreak/>
         <w:t>returnArraySize</w:t>
       </w:r>
       <w:proofErr w:type="spellEnd"/>
@@ -3860,8 +3920,371 @@
         </w:rPr>
         <w:t>); returns the array in its entirety. Used for debugging.</w:t>
       </w:r>
-      <w:bookmarkStart w:id="0" w:name="_GoBack"/>
-      <w:bookmarkEnd w:id="0"/>
+    </w:p>
+    <w:p>
+      <w:pPr>
+        <w:pStyle w:val="NormalWeb"/>
+        <w:shd w:val="clear" w:color="auto" w:fill="FFFFFF"/>
+        <w:spacing w:line="300" w:lineRule="atLeast"/>
+        <w:rPr>
+          <w:rFonts w:asciiTheme="minorHAnsi" w:hAnsiTheme="minorHAnsi"/>
+        </w:rPr>
+      </w:pPr>
+    </w:p>
+    <w:p>
+      <w:pPr>
+        <w:pStyle w:val="NormalWeb"/>
+        <w:shd w:val="clear" w:color="auto" w:fill="FFFFFF"/>
+        <w:spacing w:line="300" w:lineRule="atLeast"/>
+        <w:rPr>
+          <w:rFonts w:asciiTheme="minorHAnsi" w:hAnsiTheme="minorHAnsi" w:cs="Helvetica"/>
+          <w:color w:val="000000"/>
+          <w:lang w:val="en"/>
+        </w:rPr>
+      </w:pPr>
+      <w:proofErr w:type="spellStart"/>
+      <w:r>
+        <w:rPr>
+          <w:rFonts w:asciiTheme="minorHAnsi" w:hAnsiTheme="minorHAnsi" w:cs="Helvetica"/>
+          <w:b/>
+          <w:bCs/>
+          <w:color w:val="000000"/>
+          <w:u w:val="single"/>
+          <w:lang w:val="en"/>
+        </w:rPr>
+        <w:t>HashClient</w:t>
+      </w:r>
+      <w:proofErr w:type="spellEnd"/>
+      <w:r>
+        <w:rPr>
+          <w:rFonts w:asciiTheme="minorHAnsi" w:hAnsiTheme="minorHAnsi" w:cs="Helvetica"/>
+          <w:b/>
+          <w:bCs/>
+          <w:color w:val="000000"/>
+          <w:u w:val="single"/>
+          <w:lang w:val="en"/>
+        </w:rPr>
+        <w:t xml:space="preserve"> methods</w:t>
+      </w:r>
+      <w:proofErr w:type="gramStart"/>
+      <w:r>
+        <w:rPr>
+          <w:rFonts w:asciiTheme="minorHAnsi" w:hAnsiTheme="minorHAnsi" w:cs="Helvetica"/>
+          <w:b/>
+          <w:bCs/>
+          <w:color w:val="000000"/>
+          <w:u w:val="single"/>
+          <w:lang w:val="en"/>
+        </w:rPr>
+        <w:t>:</w:t>
+      </w:r>
+      <w:proofErr w:type="gramEnd"/>
+      <w:r>
+        <w:rPr>
+          <w:rFonts w:asciiTheme="minorHAnsi" w:hAnsiTheme="minorHAnsi" w:cs="Helvetica"/>
+          <w:b/>
+          <w:bCs/>
+          <w:color w:val="000000"/>
+          <w:u w:val="single"/>
+          <w:lang w:val="en"/>
+        </w:rPr>
+        <w:br/>
+      </w:r>
+      <w:proofErr w:type="spellStart"/>
+      <w:r>
+        <w:rPr>
+          <w:rFonts w:asciiTheme="minorHAnsi" w:hAnsiTheme="minorHAnsi" w:cs="Helvetica"/>
+          <w:color w:val="000000"/>
+          <w:lang w:val="en"/>
+        </w:rPr>
+        <w:t>int</w:t>
+      </w:r>
+      <w:proofErr w:type="spellEnd"/>
+      <w:r>
+        <w:rPr>
+          <w:rFonts w:asciiTheme="minorHAnsi" w:hAnsiTheme="minorHAnsi" w:cs="Helvetica"/>
+          <w:color w:val="000000"/>
+          <w:lang w:val="en"/>
+        </w:rPr>
+        <w:t xml:space="preserve"> </w:t>
+      </w:r>
+      <w:proofErr w:type="spellStart"/>
+      <w:r>
+        <w:rPr>
+          <w:rFonts w:asciiTheme="minorHAnsi" w:hAnsiTheme="minorHAnsi" w:cs="Helvetica"/>
+          <w:color w:val="000000"/>
+          <w:lang w:val="en"/>
+        </w:rPr>
+        <w:t>createHashTable</w:t>
+      </w:r>
+      <w:proofErr w:type="spellEnd"/>
+      <w:r>
+        <w:rPr>
+          <w:rFonts w:asciiTheme="minorHAnsi" w:hAnsiTheme="minorHAnsi" w:cs="Helvetica"/>
+          <w:color w:val="000000"/>
+          <w:lang w:val="en"/>
+        </w:rPr>
+        <w:t>(</w:t>
+      </w:r>
+      <w:proofErr w:type="spellStart"/>
+      <w:r>
+        <w:rPr>
+          <w:rFonts w:asciiTheme="minorHAnsi" w:hAnsiTheme="minorHAnsi" w:cs="Helvetica"/>
+          <w:color w:val="000000"/>
+          <w:lang w:val="en"/>
+        </w:rPr>
+        <w:t>int</w:t>
+      </w:r>
+      <w:proofErr w:type="spellEnd"/>
+      <w:r>
+        <w:rPr>
+          <w:rFonts w:asciiTheme="minorHAnsi" w:hAnsiTheme="minorHAnsi" w:cs="Helvetica"/>
+          <w:color w:val="000000"/>
+          <w:lang w:val="en"/>
+        </w:rPr>
+        <w:t xml:space="preserve"> n);</w:t>
+      </w:r>
+    </w:p>
+    <w:p>
+      <w:pPr>
+        <w:pStyle w:val="NormalWeb"/>
+        <w:shd w:val="clear" w:color="auto" w:fill="FFFFFF"/>
+        <w:spacing w:line="300" w:lineRule="atLeast"/>
+        <w:rPr>
+          <w:rFonts w:asciiTheme="minorHAnsi" w:hAnsiTheme="minorHAnsi" w:cs="Helvetica"/>
+          <w:color w:val="000000"/>
+          <w:lang w:val="en"/>
+        </w:rPr>
+      </w:pPr>
+      <w:proofErr w:type="gramStart"/>
+      <w:r>
+        <w:rPr>
+          <w:rFonts w:asciiTheme="minorHAnsi" w:hAnsiTheme="minorHAnsi" w:cs="Helvetica"/>
+          <w:color w:val="000000"/>
+          <w:lang w:val="en"/>
+        </w:rPr>
+        <w:t>void</w:t>
+      </w:r>
+      <w:proofErr w:type="gramEnd"/>
+      <w:r>
+        <w:rPr>
+          <w:rFonts w:asciiTheme="minorHAnsi" w:hAnsiTheme="minorHAnsi" w:cs="Helvetica"/>
+          <w:color w:val="000000"/>
+          <w:lang w:val="en"/>
+        </w:rPr>
+        <w:t xml:space="preserve"> </w:t>
+      </w:r>
+      <w:proofErr w:type="spellStart"/>
+      <w:r>
+        <w:rPr>
+          <w:rFonts w:asciiTheme="minorHAnsi" w:hAnsiTheme="minorHAnsi" w:cs="Helvetica"/>
+          <w:color w:val="000000"/>
+          <w:lang w:val="en"/>
+        </w:rPr>
+        <w:t>findHashTableValue</w:t>
+      </w:r>
+      <w:proofErr w:type="spellEnd"/>
+      <w:r>
+        <w:rPr>
+          <w:rFonts w:asciiTheme="minorHAnsi" w:hAnsiTheme="minorHAnsi" w:cs="Helvetica"/>
+          <w:color w:val="000000"/>
+          <w:lang w:val="en"/>
+        </w:rPr>
+        <w:t>();</w:t>
+      </w:r>
+      <w:r>
+        <w:rPr>
+          <w:rFonts w:asciiTheme="minorHAnsi" w:hAnsiTheme="minorHAnsi" w:cs="Helvetica"/>
+          <w:color w:val="000000"/>
+          <w:lang w:val="en"/>
+        </w:rPr>
+        <w:br/>
+      </w:r>
+      <w:r>
+        <w:rPr>
+          <w:rFonts w:asciiTheme="minorHAnsi" w:hAnsiTheme="minorHAnsi" w:cs="Helvetica"/>
+          <w:color w:val="000000"/>
+          <w:lang w:val="en"/>
+        </w:rPr>
+        <w:br/>
+        <w:t xml:space="preserve">String </w:t>
+      </w:r>
+      <w:proofErr w:type="spellStart"/>
+      <w:r>
+        <w:rPr>
+          <w:rFonts w:asciiTheme="minorHAnsi" w:hAnsiTheme="minorHAnsi" w:cs="Helvetica"/>
+          <w:color w:val="000000"/>
+          <w:lang w:val="en"/>
+        </w:rPr>
+        <w:t>bigONotation</w:t>
+      </w:r>
+      <w:proofErr w:type="spellEnd"/>
+      <w:r>
+        <w:rPr>
+          <w:rFonts w:asciiTheme="minorHAnsi" w:hAnsiTheme="minorHAnsi" w:cs="Helvetica"/>
+          <w:color w:val="000000"/>
+          <w:lang w:val="en"/>
+        </w:rPr>
+        <w:t>();</w:t>
+      </w:r>
+    </w:p>
+    <w:p>
+      <w:pPr>
+        <w:pStyle w:val="NormalWeb"/>
+        <w:shd w:val="clear" w:color="auto" w:fill="FFFFFF"/>
+        <w:spacing w:line="300" w:lineRule="atLeast"/>
+        <w:rPr>
+          <w:rFonts w:asciiTheme="minorHAnsi" w:hAnsiTheme="minorHAnsi" w:cs="Helvetica"/>
+          <w:color w:val="000000"/>
+          <w:lang w:val="en"/>
+        </w:rPr>
+      </w:pPr>
+      <w:r>
+        <w:rPr>
+          <w:rFonts w:asciiTheme="minorHAnsi" w:hAnsiTheme="minorHAnsi" w:cs="Helvetica"/>
+          <w:color w:val="000000"/>
+          <w:lang w:val="en"/>
+        </w:rPr>
+        <w:br/>
+      </w:r>
+      <w:proofErr w:type="spellStart"/>
+      <w:r>
+        <w:rPr>
+          <w:rFonts w:asciiTheme="minorHAnsi" w:hAnsiTheme="minorHAnsi" w:cs="Helvetica"/>
+          <w:b/>
+          <w:bCs/>
+          <w:color w:val="000000"/>
+          <w:u w:val="single"/>
+          <w:lang w:val="en"/>
+        </w:rPr>
+        <w:t>HashFinder</w:t>
+      </w:r>
+      <w:proofErr w:type="spellEnd"/>
+      <w:r>
+        <w:rPr>
+          <w:rFonts w:asciiTheme="minorHAnsi" w:hAnsiTheme="minorHAnsi" w:cs="Helvetica"/>
+          <w:b/>
+          <w:bCs/>
+          <w:color w:val="000000"/>
+          <w:u w:val="single"/>
+          <w:lang w:val="en"/>
+        </w:rPr>
+        <w:t xml:space="preserve"> methods:</w:t>
+      </w:r>
+    </w:p>
+    <w:p>
+      <w:pPr>
+        <w:pStyle w:val="NormalWeb"/>
+        <w:shd w:val="clear" w:color="auto" w:fill="FFFFFF"/>
+        <w:spacing w:line="300" w:lineRule="atLeast"/>
+        <w:rPr>
+          <w:rFonts w:asciiTheme="minorHAnsi" w:hAnsiTheme="minorHAnsi" w:cs="Helvetica"/>
+          <w:color w:val="000000"/>
+          <w:lang w:val="en"/>
+        </w:rPr>
+      </w:pPr>
+      <w:proofErr w:type="spellStart"/>
+      <w:proofErr w:type="gramStart"/>
+      <w:r>
+        <w:rPr>
+          <w:rFonts w:asciiTheme="minorHAnsi" w:hAnsiTheme="minorHAnsi" w:cs="Helvetica"/>
+          <w:color w:val="000000"/>
+          <w:lang w:val="en"/>
+        </w:rPr>
+        <w:t>int</w:t>
+      </w:r>
+      <w:proofErr w:type="spellEnd"/>
+      <w:proofErr w:type="gramEnd"/>
+      <w:r>
+        <w:rPr>
+          <w:rFonts w:asciiTheme="minorHAnsi" w:hAnsiTheme="minorHAnsi" w:cs="Helvetica"/>
+          <w:color w:val="000000"/>
+          <w:lang w:val="en"/>
+        </w:rPr>
+        <w:t xml:space="preserve"> </w:t>
+      </w:r>
+      <w:proofErr w:type="spellStart"/>
+      <w:r>
+        <w:rPr>
+          <w:rFonts w:asciiTheme="minorHAnsi" w:hAnsiTheme="minorHAnsi" w:cs="Helvetica"/>
+          <w:color w:val="000000"/>
+          <w:lang w:val="en"/>
+        </w:rPr>
+        <w:t>findHashValue</w:t>
+      </w:r>
+      <w:proofErr w:type="spellEnd"/>
+      <w:r>
+        <w:rPr>
+          <w:rFonts w:asciiTheme="minorHAnsi" w:hAnsiTheme="minorHAnsi" w:cs="Helvetica"/>
+          <w:color w:val="000000"/>
+          <w:lang w:val="en"/>
+        </w:rPr>
+        <w:t>(</w:t>
+      </w:r>
+      <w:proofErr w:type="spellStart"/>
+      <w:r>
+        <w:rPr>
+          <w:rFonts w:asciiTheme="minorHAnsi" w:hAnsiTheme="minorHAnsi" w:cs="Helvetica"/>
+          <w:color w:val="000000"/>
+          <w:lang w:val="en"/>
+        </w:rPr>
+        <w:t>int</w:t>
+      </w:r>
+      <w:proofErr w:type="spellEnd"/>
+      <w:r>
+        <w:rPr>
+          <w:rFonts w:asciiTheme="minorHAnsi" w:hAnsiTheme="minorHAnsi" w:cs="Helvetica"/>
+          <w:color w:val="000000"/>
+          <w:lang w:val="en"/>
+        </w:rPr>
+        <w:t xml:space="preserve"> input, </w:t>
+      </w:r>
+      <w:proofErr w:type="spellStart"/>
+      <w:r>
+        <w:rPr>
+          <w:rFonts w:asciiTheme="minorHAnsi" w:hAnsiTheme="minorHAnsi" w:cs="Helvetica"/>
+          <w:color w:val="000000"/>
+          <w:lang w:val="en"/>
+        </w:rPr>
+        <w:t>int</w:t>
+      </w:r>
+      <w:proofErr w:type="spellEnd"/>
+      <w:r>
+        <w:rPr>
+          <w:rFonts w:asciiTheme="minorHAnsi" w:hAnsiTheme="minorHAnsi" w:cs="Helvetica"/>
+          <w:color w:val="000000"/>
+          <w:lang w:val="en"/>
+        </w:rPr>
+        <w:t xml:space="preserve"> size, </w:t>
+      </w:r>
+      <w:proofErr w:type="spellStart"/>
+      <w:r>
+        <w:rPr>
+          <w:rFonts w:asciiTheme="minorHAnsi" w:hAnsiTheme="minorHAnsi" w:cs="Helvetica"/>
+          <w:color w:val="000000"/>
+          <w:lang w:val="en"/>
+        </w:rPr>
+        <w:t>int</w:t>
+      </w:r>
+      <w:proofErr w:type="spellEnd"/>
+      <w:r>
+        <w:rPr>
+          <w:rFonts w:asciiTheme="minorHAnsi" w:hAnsiTheme="minorHAnsi" w:cs="Helvetica"/>
+          <w:color w:val="000000"/>
+          <w:lang w:val="en"/>
+        </w:rPr>
+        <w:t xml:space="preserve"> array);</w:t>
+      </w:r>
+    </w:p>
+    <w:p>
+      <w:pPr>
+        <w:pStyle w:val="NormalWeb"/>
+        <w:shd w:val="clear" w:color="auto" w:fill="FFFFFF"/>
+        <w:spacing w:line="300" w:lineRule="atLeast"/>
+        <w:rPr>
+          <w:rFonts w:asciiTheme="minorHAnsi" w:hAnsiTheme="minorHAnsi"/>
+        </w:rPr>
+      </w:pPr>
     </w:p>
     <w:sectPr>
       <w:pgSz w:w="12240" w:h="15840"/>

</xml_diff>